<commit_message>
Completed Software Requirements document
</commit_message>
<xml_diff>
--- a/Template_Files/04_TechnicalSafetyConcept_LaneAssistance_Template.docx
+++ b/Template_Files/04_TechnicalSafetyConcept_LaneAssistance_Template.docx
@@ -1230,16 +1230,14 @@
       <w:r>
         <w:t>.</w:t>
       </w:r>
-      <w:bookmarkStart w:id="12" w:name="_GoBack"/>
-      <w:bookmarkEnd w:id="12"/>
     </w:p>
     <w:p>
       <w:pPr>
         <w:pStyle w:val="Heading1"/>
         <w:contextualSpacing w:val="0"/>
       </w:pPr>
-      <w:bookmarkStart w:id="13" w:name="_757cx6xm46zb" w:colFirst="0" w:colLast="0"/>
-      <w:bookmarkEnd w:id="13"/>
+      <w:bookmarkStart w:id="12" w:name="_757cx6xm46zb" w:colFirst="0" w:colLast="0"/>
+      <w:bookmarkEnd w:id="12"/>
       <w:r>
         <w:t>Inputs to the Technical Safety Concept</w:t>
       </w:r>
@@ -1249,8 +1247,8 @@
         <w:pStyle w:val="Heading2"/>
         <w:contextualSpacing w:val="0"/>
       </w:pPr>
-      <w:bookmarkStart w:id="14" w:name="_2f9rjqxbsp2" w:colFirst="0" w:colLast="0"/>
-      <w:bookmarkEnd w:id="14"/>
+      <w:bookmarkStart w:id="13" w:name="_2f9rjqxbsp2" w:colFirst="0" w:colLast="0"/>
+      <w:bookmarkEnd w:id="13"/>
       <w:r>
         <w:t>Functional Safety Requirements</w:t>
       </w:r>
@@ -1848,8 +1846,8 @@
         <w:pStyle w:val="Heading2"/>
         <w:contextualSpacing w:val="0"/>
       </w:pPr>
-      <w:bookmarkStart w:id="15" w:name="_qp3s9pvua9mt" w:colFirst="0" w:colLast="0"/>
-      <w:bookmarkEnd w:id="15"/>
+      <w:bookmarkStart w:id="14" w:name="_qp3s9pvua9mt" w:colFirst="0" w:colLast="0"/>
+      <w:bookmarkEnd w:id="14"/>
       <w:r>
         <w:lastRenderedPageBreak/>
         <w:t>Refined System Architecture from Functional Safety Concept</w:t>
@@ -1926,16 +1924,16 @@
         <w:pStyle w:val="Heading3"/>
         <w:contextualSpacing w:val="0"/>
       </w:pPr>
-      <w:bookmarkStart w:id="16" w:name="_qvk4x8rvn2fn" w:colFirst="0" w:colLast="0"/>
-      <w:bookmarkEnd w:id="16"/>
+      <w:bookmarkStart w:id="15" w:name="_qvk4x8rvn2fn" w:colFirst="0" w:colLast="0"/>
+      <w:bookmarkEnd w:id="15"/>
     </w:p>
     <w:p>
       <w:pPr>
         <w:pStyle w:val="Heading3"/>
         <w:contextualSpacing w:val="0"/>
       </w:pPr>
-      <w:bookmarkStart w:id="17" w:name="_cqb49updinx4" w:colFirst="0" w:colLast="0"/>
-      <w:bookmarkEnd w:id="17"/>
+      <w:bookmarkStart w:id="16" w:name="_cqb49updinx4" w:colFirst="0" w:colLast="0"/>
+      <w:bookmarkEnd w:id="16"/>
       <w:r>
         <w:t>Functional overview of architecture elements</w:t>
       </w:r>
@@ -2662,8 +2660,8 @@
         <w:pStyle w:val="Heading1"/>
         <w:contextualSpacing w:val="0"/>
       </w:pPr>
-      <w:bookmarkStart w:id="18" w:name="_mx8us8onanqo" w:colFirst="0" w:colLast="0"/>
-      <w:bookmarkEnd w:id="18"/>
+      <w:bookmarkStart w:id="17" w:name="_mx8us8onanqo" w:colFirst="0" w:colLast="0"/>
+      <w:bookmarkEnd w:id="17"/>
       <w:r>
         <w:t>Technical Safety Concept</w:t>
       </w:r>
@@ -2674,8 +2672,8 @@
         <w:pStyle w:val="Heading2"/>
         <w:contextualSpacing w:val="0"/>
       </w:pPr>
-      <w:bookmarkStart w:id="19" w:name="_lnxjuovv6kca" w:colFirst="0" w:colLast="0"/>
-      <w:bookmarkEnd w:id="19"/>
+      <w:bookmarkStart w:id="18" w:name="_lnxjuovv6kca" w:colFirst="0" w:colLast="0"/>
+      <w:bookmarkEnd w:id="18"/>
       <w:r>
         <w:t>Technical Safety Requirements</w:t>
       </w:r>
@@ -3548,7 +3546,7 @@
               <w:spacing w:line="240" w:lineRule="auto"/>
             </w:pPr>
             <w:r>
-              <w:t>The LDW torque request amplitude shall be set to zero</w:t>
+              <w:t>N/A</w:t>
             </w:r>
           </w:p>
         </w:tc>
@@ -3874,25 +3872,25 @@
               <w:spacing w:line="240" w:lineRule="auto"/>
             </w:pPr>
             <w:r>
+              <w:t>Technical</w:t>
+            </w:r>
+          </w:p>
+          <w:p>
+            <w:pPr>
+              <w:widowControl w:val="0"/>
+              <w:spacing w:line="240" w:lineRule="auto"/>
+            </w:pPr>
+            <w:r>
+              <w:t>Safety</w:t>
+            </w:r>
+          </w:p>
+          <w:p>
+            <w:pPr>
+              <w:widowControl w:val="0"/>
+              <w:spacing w:line="240" w:lineRule="auto"/>
+            </w:pPr>
+            <w:r>
               <w:lastRenderedPageBreak/>
-              <w:t>Technical</w:t>
-            </w:r>
-          </w:p>
-          <w:p>
-            <w:pPr>
-              <w:widowControl w:val="0"/>
-              <w:spacing w:line="240" w:lineRule="auto"/>
-            </w:pPr>
-            <w:r>
-              <w:t>Safety</w:t>
-            </w:r>
-          </w:p>
-          <w:p>
-            <w:pPr>
-              <w:widowControl w:val="0"/>
-              <w:spacing w:line="240" w:lineRule="auto"/>
-            </w:pPr>
-            <w:r>
               <w:t>Requirement</w:t>
             </w:r>
           </w:p>
@@ -3921,7 +3919,12 @@
               <w:widowControl w:val="0"/>
             </w:pPr>
             <w:r>
-              <w:t xml:space="preserve">Memory test shall be conducted at startup of the EPS ECU to check for any faults in memory. </w:t>
+              <w:lastRenderedPageBreak/>
+              <w:t xml:space="preserve">Memory test shall be conducted </w:t>
+            </w:r>
+            <w:r>
+              <w:lastRenderedPageBreak/>
+              <w:t xml:space="preserve">at startup of the EPS ECU to check for any faults in memory. </w:t>
             </w:r>
           </w:p>
         </w:tc>
@@ -3941,6 +3944,7 @@
               <w:spacing w:line="240" w:lineRule="auto"/>
             </w:pPr>
             <w:r>
+              <w:lastRenderedPageBreak/>
               <w:t>A</w:t>
             </w:r>
           </w:p>
@@ -3961,7 +3965,11 @@
               <w:spacing w:line="240" w:lineRule="auto"/>
             </w:pPr>
             <w:r>
-              <w:t>Length of vehicle ignition cycle</w:t>
+              <w:t xml:space="preserve">Length of vehicle </w:t>
+            </w:r>
+            <w:r>
+              <w:lastRenderedPageBreak/>
+              <w:t>ignition cycle</w:t>
             </w:r>
           </w:p>
         </w:tc>
@@ -3981,7 +3989,12 @@
               <w:spacing w:line="240" w:lineRule="auto"/>
             </w:pPr>
             <w:r>
-              <w:t>Safety Startup – Memory Test</w:t>
+              <w:lastRenderedPageBreak/>
+              <w:t xml:space="preserve">Safety Startup – Memory </w:t>
+            </w:r>
+            <w:r>
+              <w:lastRenderedPageBreak/>
+              <w:t>Test</w:t>
             </w:r>
           </w:p>
         </w:tc>
@@ -4001,7 +4014,12 @@
               <w:spacing w:line="240" w:lineRule="auto"/>
             </w:pPr>
             <w:r>
-              <w:t>The LDW torque request amplitude shall be set to zero</w:t>
+              <w:lastRenderedPageBreak/>
+              <w:t xml:space="preserve">The LDW torque </w:t>
+            </w:r>
+            <w:r>
+              <w:lastRenderedPageBreak/>
+              <w:t>request amplitude shall be set to zero</w:t>
             </w:r>
           </w:p>
         </w:tc>
@@ -4635,11 +4653,7 @@
             </w:r>
             <w:proofErr w:type="spellEnd"/>
             <w:r>
-              <w:t xml:space="preserve">’ sent to the ‘Final electronic power steering Torque’ component is below </w:t>
-            </w:r>
-            <w:r>
-              <w:lastRenderedPageBreak/>
-              <w:t>‘</w:t>
+              <w:t>’ sent to the ‘Final electronic power steering Torque’ component is below ‘</w:t>
             </w:r>
             <w:proofErr w:type="spellStart"/>
             <w:r>
@@ -4670,7 +4684,6 @@
               <w:spacing w:line="240" w:lineRule="auto"/>
             </w:pPr>
             <w:r>
-              <w:lastRenderedPageBreak/>
               <w:t>C</w:t>
             </w:r>
           </w:p>
@@ -4737,11 +4750,7 @@
               <w:t>frequency</w:t>
             </w:r>
             <w:r>
-              <w:t xml:space="preserve"> shall </w:t>
-            </w:r>
-            <w:r>
-              <w:lastRenderedPageBreak/>
-              <w:t>be set to zero</w:t>
+              <w:t xml:space="preserve"> shall be set to zero</w:t>
             </w:r>
           </w:p>
         </w:tc>
@@ -4898,7 +4907,7 @@
               <w:spacing w:line="240" w:lineRule="auto"/>
             </w:pPr>
             <w:r>
-              <w:t>The LDW torque request frequency shall be set to zero</w:t>
+              <w:t>N/A</w:t>
             </w:r>
           </w:p>
         </w:tc>
@@ -5390,15 +5399,7 @@
           <w:b/>
           <w:color w:val="B7B7B7"/>
         </w:rPr>
-        <w:t xml:space="preserve"> you chose the </w:t>
-      </w:r>
-      <w:r>
-        <w:rPr>
-          <w:b/>
-          <w:color w:val="B7B7B7"/>
-        </w:rPr>
-        <w:lastRenderedPageBreak/>
-        <w:t>appropriat</w:t>
+        <w:t xml:space="preserve"> you chose the appropriat</w:t>
       </w:r>
       <w:r>
         <w:rPr>
@@ -6231,6 +6232,172 @@
               <w:spacing w:line="240" w:lineRule="auto"/>
             </w:pPr>
             <w:r>
+              <w:t>Safety</w:t>
+            </w:r>
+          </w:p>
+          <w:p>
+            <w:pPr>
+              <w:widowControl w:val="0"/>
+              <w:spacing w:line="240" w:lineRule="auto"/>
+            </w:pPr>
+            <w:r>
+              <w:t>Requirement</w:t>
+            </w:r>
+          </w:p>
+          <w:p>
+            <w:pPr>
+              <w:widowControl w:val="0"/>
+              <w:spacing w:line="240" w:lineRule="auto"/>
+            </w:pPr>
+            <w:r>
+              <w:t>02</w:t>
+            </w:r>
+          </w:p>
+        </w:tc>
+        <w:tc>
+          <w:tcPr>
+            <w:tcW w:w="3540" w:type="dxa"/>
+            <w:tcMar>
+              <w:top w:w="100" w:type="dxa"/>
+              <w:left w:w="100" w:type="dxa"/>
+              <w:bottom w:w="100" w:type="dxa"/>
+              <w:right w:w="100" w:type="dxa"/>
+            </w:tcMar>
+          </w:tcPr>
+          <w:p>
+            <w:pPr>
+              <w:widowControl w:val="0"/>
+            </w:pPr>
+            <w:r>
+              <w:t>The validity and integrity of the data transmission for ‘</w:t>
+            </w:r>
+            <w:proofErr w:type="spellStart"/>
+            <w:r>
+              <w:t>L</w:t>
+            </w:r>
+            <w:r>
+              <w:t>KA</w:t>
+            </w:r>
+            <w:r>
+              <w:t>_Torque_Request</w:t>
+            </w:r>
+            <w:proofErr w:type="spellEnd"/>
+            <w:r>
+              <w:t>’ signal shall be ensured</w:t>
+            </w:r>
+          </w:p>
+        </w:tc>
+        <w:tc>
+          <w:tcPr>
+            <w:tcW w:w="330" w:type="dxa"/>
+            <w:tcMar>
+              <w:top w:w="100" w:type="dxa"/>
+              <w:left w:w="100" w:type="dxa"/>
+              <w:bottom w:w="100" w:type="dxa"/>
+              <w:right w:w="100" w:type="dxa"/>
+            </w:tcMar>
+          </w:tcPr>
+          <w:p>
+            <w:pPr>
+              <w:widowControl w:val="0"/>
+              <w:spacing w:line="240" w:lineRule="auto"/>
+            </w:pPr>
+            <w:r>
+              <w:t>B</w:t>
+            </w:r>
+          </w:p>
+        </w:tc>
+        <w:tc>
+          <w:tcPr>
+            <w:tcW w:w="1125" w:type="dxa"/>
+            <w:tcMar>
+              <w:top w:w="100" w:type="dxa"/>
+              <w:left w:w="100" w:type="dxa"/>
+              <w:bottom w:w="100" w:type="dxa"/>
+              <w:right w:w="100" w:type="dxa"/>
+            </w:tcMar>
+          </w:tcPr>
+          <w:p>
+            <w:pPr>
+              <w:widowControl w:val="0"/>
+              <w:spacing w:line="240" w:lineRule="auto"/>
+            </w:pPr>
+            <w:r>
+              <w:t>50</w:t>
+            </w:r>
+            <w:r>
+              <w:t>0</w:t>
+            </w:r>
+            <w:r>
+              <w:t>ms</w:t>
+            </w:r>
+          </w:p>
+        </w:tc>
+        <w:tc>
+          <w:tcPr>
+            <w:tcW w:w="1755" w:type="dxa"/>
+            <w:tcMar>
+              <w:top w:w="100" w:type="dxa"/>
+              <w:left w:w="100" w:type="dxa"/>
+              <w:bottom w:w="100" w:type="dxa"/>
+              <w:right w:w="100" w:type="dxa"/>
+            </w:tcMar>
+          </w:tcPr>
+          <w:p>
+            <w:pPr>
+              <w:widowControl w:val="0"/>
+              <w:spacing w:line="240" w:lineRule="auto"/>
+            </w:pPr>
+            <w:r>
+              <w:t>Data Transmission Integrity Check</w:t>
+            </w:r>
+          </w:p>
+        </w:tc>
+        <w:tc>
+          <w:tcPr>
+            <w:tcW w:w="1410" w:type="dxa"/>
+            <w:tcMar>
+              <w:top w:w="100" w:type="dxa"/>
+              <w:left w:w="100" w:type="dxa"/>
+              <w:bottom w:w="100" w:type="dxa"/>
+              <w:right w:w="100" w:type="dxa"/>
+            </w:tcMar>
+          </w:tcPr>
+          <w:p>
+            <w:r>
+              <w:t>N/A</w:t>
+            </w:r>
+            <w:bookmarkStart w:id="19" w:name="_GoBack"/>
+            <w:bookmarkEnd w:id="19"/>
+          </w:p>
+        </w:tc>
+      </w:tr>
+      <w:tr>
+        <w:tc>
+          <w:tcPr>
+            <w:tcW w:w="1370" w:type="dxa"/>
+            <w:tcMar>
+              <w:top w:w="100" w:type="dxa"/>
+              <w:left w:w="100" w:type="dxa"/>
+              <w:bottom w:w="100" w:type="dxa"/>
+              <w:right w:w="100" w:type="dxa"/>
+            </w:tcMar>
+          </w:tcPr>
+          <w:p>
+            <w:pPr>
+              <w:widowControl w:val="0"/>
+              <w:spacing w:line="240" w:lineRule="auto"/>
+            </w:pPr>
+            <w:r>
+              <w:t>Technical</w:t>
+            </w:r>
+          </w:p>
+          <w:p>
+            <w:pPr>
+              <w:widowControl w:val="0"/>
+              <w:spacing w:line="240" w:lineRule="auto"/>
+            </w:pPr>
+            <w:r>
               <w:lastRenderedPageBreak/>
               <w:t>Safety</w:t>
             </w:r>
@@ -6250,7 +6417,7 @@
               <w:spacing w:line="240" w:lineRule="auto"/>
             </w:pPr>
             <w:r>
-              <w:t>02</w:t>
+              <w:t>03</w:t>
             </w:r>
           </w:p>
         </w:tc>
@@ -6270,11 +6437,23 @@
             </w:pPr>
             <w:r>
               <w:lastRenderedPageBreak/>
-              <w:t xml:space="preserve">The validity and integrity of the </w:t>
+              <w:t xml:space="preserve">As soon as a failure is detected </w:t>
             </w:r>
             <w:r>
               <w:lastRenderedPageBreak/>
-              <w:t>data transmission for ‘</w:t>
+              <w:t>by the L</w:t>
+            </w:r>
+            <w:r>
+              <w:t>KA</w:t>
+            </w:r>
+            <w:r>
+              <w:t xml:space="preserve"> function, it shall deactivate the L</w:t>
+            </w:r>
+            <w:r>
+              <w:t>KA</w:t>
+            </w:r>
+            <w:r>
+              <w:t xml:space="preserve"> feature and the ‘</w:t>
             </w:r>
             <w:proofErr w:type="spellStart"/>
             <w:r>
@@ -6288,7 +6467,7 @@
             </w:r>
             <w:proofErr w:type="spellEnd"/>
             <w:r>
-              <w:t>’ signal shall be ensured</w:t>
+              <w:t xml:space="preserve">’ shall be set to zero. </w:t>
             </w:r>
           </w:p>
         </w:tc>
@@ -6355,11 +6534,17 @@
               <w:spacing w:line="240" w:lineRule="auto"/>
             </w:pPr>
             <w:r>
-              <w:t xml:space="preserve">Data </w:t>
+              <w:t>L</w:t>
+            </w:r>
+            <w:r>
+              <w:t>KA</w:t>
+            </w:r>
+            <w:r>
+              <w:t xml:space="preserve"> safety </w:t>
             </w:r>
             <w:r>
               <w:lastRenderedPageBreak/>
-              <w:t>Transmission Integrity Check</w:t>
+              <w:t>software component</w:t>
             </w:r>
           </w:p>
         </w:tc>
@@ -6403,188 +6588,6 @@
             </w:pPr>
             <w:r>
               <w:lastRenderedPageBreak/>
-              <w:t>Technical</w:t>
-            </w:r>
-          </w:p>
-          <w:p>
-            <w:pPr>
-              <w:widowControl w:val="0"/>
-              <w:spacing w:line="240" w:lineRule="auto"/>
-            </w:pPr>
-            <w:r>
-              <w:t>Safety</w:t>
-            </w:r>
-          </w:p>
-          <w:p>
-            <w:pPr>
-              <w:widowControl w:val="0"/>
-              <w:spacing w:line="240" w:lineRule="auto"/>
-            </w:pPr>
-            <w:r>
-              <w:t>Requirement</w:t>
-            </w:r>
-          </w:p>
-          <w:p>
-            <w:pPr>
-              <w:widowControl w:val="0"/>
-              <w:spacing w:line="240" w:lineRule="auto"/>
-            </w:pPr>
-            <w:r>
-              <w:t>03</w:t>
-            </w:r>
-          </w:p>
-        </w:tc>
-        <w:tc>
-          <w:tcPr>
-            <w:tcW w:w="3540" w:type="dxa"/>
-            <w:tcMar>
-              <w:top w:w="100" w:type="dxa"/>
-              <w:left w:w="100" w:type="dxa"/>
-              <w:bottom w:w="100" w:type="dxa"/>
-              <w:right w:w="100" w:type="dxa"/>
-            </w:tcMar>
-          </w:tcPr>
-          <w:p>
-            <w:pPr>
-              <w:widowControl w:val="0"/>
-            </w:pPr>
-            <w:r>
-              <w:t>As soon as a failure is detected by the L</w:t>
-            </w:r>
-            <w:r>
-              <w:t>KA</w:t>
-            </w:r>
-            <w:r>
-              <w:t xml:space="preserve"> function, it shall deactivate the L</w:t>
-            </w:r>
-            <w:r>
-              <w:t>KA</w:t>
-            </w:r>
-            <w:r>
-              <w:t xml:space="preserve"> feature and the ‘</w:t>
-            </w:r>
-            <w:proofErr w:type="spellStart"/>
-            <w:r>
-              <w:t>L</w:t>
-            </w:r>
-            <w:r>
-              <w:t>KA</w:t>
-            </w:r>
-            <w:r>
-              <w:t>_Torque_Request</w:t>
-            </w:r>
-            <w:proofErr w:type="spellEnd"/>
-            <w:r>
-              <w:t xml:space="preserve">’ shall be set to zero. </w:t>
-            </w:r>
-          </w:p>
-        </w:tc>
-        <w:tc>
-          <w:tcPr>
-            <w:tcW w:w="330" w:type="dxa"/>
-            <w:tcMar>
-              <w:top w:w="100" w:type="dxa"/>
-              <w:left w:w="100" w:type="dxa"/>
-              <w:bottom w:w="100" w:type="dxa"/>
-              <w:right w:w="100" w:type="dxa"/>
-            </w:tcMar>
-          </w:tcPr>
-          <w:p>
-            <w:pPr>
-              <w:widowControl w:val="0"/>
-              <w:spacing w:line="240" w:lineRule="auto"/>
-            </w:pPr>
-            <w:r>
-              <w:t>B</w:t>
-            </w:r>
-          </w:p>
-        </w:tc>
-        <w:tc>
-          <w:tcPr>
-            <w:tcW w:w="1125" w:type="dxa"/>
-            <w:tcMar>
-              <w:top w:w="100" w:type="dxa"/>
-              <w:left w:w="100" w:type="dxa"/>
-              <w:bottom w:w="100" w:type="dxa"/>
-              <w:right w:w="100" w:type="dxa"/>
-            </w:tcMar>
-          </w:tcPr>
-          <w:p>
-            <w:pPr>
-              <w:widowControl w:val="0"/>
-              <w:spacing w:line="240" w:lineRule="auto"/>
-            </w:pPr>
-            <w:r>
-              <w:t>50</w:t>
-            </w:r>
-            <w:r>
-              <w:t>0</w:t>
-            </w:r>
-            <w:r>
-              <w:t>ms</w:t>
-            </w:r>
-          </w:p>
-        </w:tc>
-        <w:tc>
-          <w:tcPr>
-            <w:tcW w:w="1755" w:type="dxa"/>
-            <w:tcMar>
-              <w:top w:w="100" w:type="dxa"/>
-              <w:left w:w="100" w:type="dxa"/>
-              <w:bottom w:w="100" w:type="dxa"/>
-              <w:right w:w="100" w:type="dxa"/>
-            </w:tcMar>
-          </w:tcPr>
-          <w:p>
-            <w:pPr>
-              <w:widowControl w:val="0"/>
-              <w:spacing w:line="240" w:lineRule="auto"/>
-            </w:pPr>
-            <w:r>
-              <w:t>L</w:t>
-            </w:r>
-            <w:r>
-              <w:t>KA</w:t>
-            </w:r>
-            <w:r>
-              <w:t xml:space="preserve"> safety software component</w:t>
-            </w:r>
-          </w:p>
-        </w:tc>
-        <w:tc>
-          <w:tcPr>
-            <w:tcW w:w="1410" w:type="dxa"/>
-            <w:tcMar>
-              <w:top w:w="100" w:type="dxa"/>
-              <w:left w:w="100" w:type="dxa"/>
-              <w:bottom w:w="100" w:type="dxa"/>
-              <w:right w:w="100" w:type="dxa"/>
-            </w:tcMar>
-          </w:tcPr>
-          <w:p>
-            <w:r>
-              <w:t>The LKA torque request shall be set to zero</w:t>
-            </w:r>
-          </w:p>
-        </w:tc>
-      </w:tr>
-      <w:tr>
-        <w:tc>
-          <w:tcPr>
-            <w:tcW w:w="1370" w:type="dxa"/>
-            <w:tcMar>
-              <w:top w:w="100" w:type="dxa"/>
-              <w:left w:w="100" w:type="dxa"/>
-              <w:bottom w:w="100" w:type="dxa"/>
-              <w:right w:w="100" w:type="dxa"/>
-            </w:tcMar>
-          </w:tcPr>
-          <w:p>
-            <w:pPr>
-              <w:widowControl w:val="0"/>
-              <w:spacing w:line="240" w:lineRule="auto"/>
-            </w:pPr>
-            <w:r>
               <w:t>Technical</w:t>
             </w:r>
           </w:p>

</xml_diff>